<commit_message>
Most recent update of my organization
</commit_message>
<xml_diff>
--- a/Files organization - Jonathan.docx
+++ b/Files organization - Jonathan.docx
@@ -3,7 +3,17 @@
 <w:document xmlns:wpc="http://schemas.microsoft.com/office/word/2010/wordprocessingCanvas" xmlns:cx="http://schemas.microsoft.com/office/drawing/2014/chartex" xmlns:cx1="http://schemas.microsoft.com/office/drawing/2015/9/8/chartex" xmlns:cx2="http://schemas.microsoft.com/office/drawing/2015/10/21/chartex" xmlns:cx3="http://schemas.microsoft.com/office/drawing/2016/5/9/chartex" xmlns:cx4="http://schemas.microsoft.com/office/drawing/2016/5/10/chartex" xmlns:cx5="http://schemas.microsoft.com/office/drawing/2016/5/11/chartex" xmlns:cx6="http://schemas.microsoft.com/office/drawing/2016/5/12/chartex" xmlns:cx7="http://schemas.microsoft.com/office/drawing/2016/5/13/chartex" xmlns:cx8="http://schemas.microsoft.com/office/drawing/2016/5/14/chartex" xmlns:mc="http://schemas.openxmlformats.org/markup-compatibility/2006" xmlns:aink="http://schemas.microsoft.com/office/drawing/2016/ink" xmlns:am3d="http://schemas.microsoft.com/office/drawing/2017/model3d" xmlns:o="urn:schemas-microsoft-com:office:office" xmlns:oel="http://schemas.microsoft.com/office/2019/extlst" xmlns:r="http://schemas.openxmlformats.org/officeDocument/2006/relationships" xmlns:m="http://schemas.openxmlformats.org/officeDocument/2006/math" xmlns:v="urn:schemas-microsoft-com:vml" xmlns:wp14="http://schemas.microsoft.com/office/word/2010/wordprocessingDrawing" xmlns:wp="http://schemas.openxmlformats.org/drawingml/2006/wordprocessingDrawing" xmlns:w10="urn:schemas-microsoft-com:office:word" xmlns:w="http://schemas.openxmlformats.org/wordprocessingml/2006/main" xmlns:w14="http://schemas.microsoft.com/office/word/2010/wordml" xmlns:w15="http://schemas.microsoft.com/office/word/2012/wordml" xmlns:w16cex="http://schemas.microsoft.com/office/word/2018/wordml/cex" xmlns:w16cid="http://schemas.microsoft.com/office/word/2016/wordml/cid" xmlns:w16="http://schemas.microsoft.com/office/word/2018/wordml" xmlns:w16sdtdh="http://schemas.microsoft.com/office/word/2020/wordml/sdtdatahash" xmlns:w16se="http://schemas.microsoft.com/office/word/2015/wordml/symex" xmlns:wpg="http://schemas.microsoft.com/office/word/2010/wordprocessingGroup" xmlns:wpi="http://schemas.microsoft.com/office/word/2010/wordprocessingInk" xmlns:wne="http://schemas.microsoft.com/office/word/2006/wordml" xmlns:wps="http://schemas.microsoft.com/office/word/2010/wordprocessingShape" mc:Ignorable="w14 w15 w16se w16cid w16 w16cex w16sdtdh wp14">
   <w:body>
     <w:p>
-      <w:r>
+      <w:pPr>
+        <w:rPr>
+          <w:sz w:val="24"/>
+          <w:szCs w:val="24"/>
+        </w:rPr>
+      </w:pPr>
+      <w:r>
+        <w:rPr>
+          <w:sz w:val="24"/>
+          <w:szCs w:val="24"/>
+        </w:rPr>
         <w:t xml:space="preserve">Web Address to access the project with my current set up: </w:t>
       </w:r>
     </w:p>
@@ -16,18 +26,39 @@
           <w:szCs w:val="30"/>
         </w:rPr>
       </w:pPr>
-      <w:r>
-        <w:rPr>
-          <w:b/>
-          <w:bCs/>
-          <w:sz w:val="30"/>
-          <w:szCs w:val="30"/>
-        </w:rPr>
-        <w:t>http://localhost/weeklycalendar/login.php</w:t>
-      </w:r>
+      <w:hyperlink r:id="rId7" w:history="1">
+        <w:r>
+          <w:rPr>
+            <w:rStyle w:val="Hyperlink"/>
+            <w:b/>
+            <w:bCs/>
+            <w:sz w:val="30"/>
+            <w:szCs w:val="30"/>
+          </w:rPr>
+          <w:t>http://localhost/weeklycalendar/login.php</w:t>
+        </w:r>
+      </w:hyperlink>
     </w:p>
     <w:p>
-      <w:r>
+      <w:pPr>
+        <w:rPr>
+          <w:sz w:val="24"/>
+          <w:szCs w:val="24"/>
+        </w:rPr>
+      </w:pPr>
+      <w:r>
+        <w:rPr>
+          <w:sz w:val="24"/>
+          <w:szCs w:val="24"/>
+        </w:rPr>
+        <w:t xml:space="preserve">(Feel like I should say that the folder named Sex 2 on the sidebar of the pics is for my Human Sexuality 2 class, nothing raunchy) </w:t>
+      </w:r>
+    </w:p>
+    <w:p>
+      <w:r>
+        <w:rPr>
+          <w:noProof/>
+        </w:rPr>
         <w:drawing>
           <wp:inline distT="0" distB="0" distL="0" distR="0" wp14:anchorId="6E1FAC3B" wp14:editId="29CFEE0C">
             <wp:extent cx="5486400" cy="3186918"/>
@@ -44,7 +75,7 @@
                     <pic:cNvPicPr/>
                   </pic:nvPicPr>
                   <pic:blipFill>
-                    <a:blip r:embed="rId7"/>
+                    <a:blip r:embed="rId8"/>
                     <a:stretch>
                       <a:fillRect/>
                     </a:stretch>
@@ -67,7 +98,13 @@
     </w:p>
     <w:p>
       <w:r>
-        <w:t xml:space="preserve">I have my folders set up so that the </w:t>
+        <w:t xml:space="preserve">I have </w:t>
+      </w:r>
+      <w:r>
+        <w:t xml:space="preserve">if </w:t>
+      </w:r>
+      <w:r>
+        <w:t xml:space="preserve">set up so that the </w:t>
       </w:r>
       <w:proofErr w:type="spellStart"/>
       <w:r>
@@ -79,14 +116,13 @@
       </w:r>
     </w:p>
     <w:p/>
-    <w:p/>
     <w:p>
       <w:r>
         <w:drawing>
-          <wp:inline distT="0" distB="0" distL="0" distR="0" wp14:anchorId="67A66CC8" wp14:editId="384F107D">
-            <wp:extent cx="5521844" cy="2910177"/>
-            <wp:effectExtent l="0" t="0" r="3175" b="5080"/>
-            <wp:docPr id="1012314889" name="Picture 1"/>
+          <wp:inline distT="0" distB="0" distL="0" distR="0" wp14:anchorId="68EAED3A" wp14:editId="53EFB4CB">
+            <wp:extent cx="5943600" cy="2877185"/>
+            <wp:effectExtent l="0" t="0" r="0" b="0"/>
+            <wp:docPr id="1666999171" name="Picture 1"/>
             <wp:cNvGraphicFramePr>
               <a:graphicFrameLocks xmlns:a="http://schemas.openxmlformats.org/drawingml/2006/main" noChangeAspect="1"/>
             </wp:cNvGraphicFramePr>
@@ -94,11 +130,11 @@
               <a:graphicData uri="http://schemas.openxmlformats.org/drawingml/2006/picture">
                 <pic:pic xmlns:pic="http://schemas.openxmlformats.org/drawingml/2006/picture">
                   <pic:nvPicPr>
-                    <pic:cNvPr id="1012314889" name=""/>
+                    <pic:cNvPr id="1666999171" name=""/>
                     <pic:cNvPicPr/>
                   </pic:nvPicPr>
                   <pic:blipFill>
-                    <a:blip r:embed="rId8"/>
+                    <a:blip r:embed="rId9"/>
                     <a:stretch>
                       <a:fillRect/>
                     </a:stretch>
@@ -106,7 +142,7 @@
                   <pic:spPr>
                     <a:xfrm>
                       <a:off x="0" y="0"/>
-                      <a:ext cx="5529016" cy="2913957"/>
+                      <a:ext cx="5943600" cy="2877185"/>
                     </a:xfrm>
                     <a:prstGeom prst="rect">
                       <a:avLst/>
@@ -121,15 +157,7 @@
     </w:p>
     <w:p>
       <w:r>
-        <w:t xml:space="preserve">The naming convention for my two </w:t>
-      </w:r>
-      <w:proofErr w:type="spellStart"/>
-      <w:r>
-        <w:t>php</w:t>
-      </w:r>
-      <w:proofErr w:type="spellEnd"/>
-      <w:r>
-        <w:t xml:space="preserve"> files so far.</w:t>
+        <w:t>The naming convention for my files so far.</w:t>
       </w:r>
     </w:p>
     <w:sectPr>
@@ -769,6 +797,29 @@
     <w:uiPriority w:val="99"/>
     <w:rsid w:val="009E1F0E"/>
   </w:style>
+  <w:style w:type="character" w:styleId="Hyperlink">
+    <w:name w:val="Hyperlink"/>
+    <w:basedOn w:val="DefaultParagraphFont"/>
+    <w:uiPriority w:val="99"/>
+    <w:unhideWhenUsed/>
+    <w:rsid w:val="00BD7A12"/>
+    <w:rPr>
+      <w:color w:val="0563C1" w:themeColor="hyperlink"/>
+      <w:u w:val="single"/>
+    </w:rPr>
+  </w:style>
+  <w:style w:type="character" w:styleId="UnresolvedMention">
+    <w:name w:val="Unresolved Mention"/>
+    <w:basedOn w:val="DefaultParagraphFont"/>
+    <w:uiPriority w:val="99"/>
+    <w:semiHidden/>
+    <w:unhideWhenUsed/>
+    <w:rsid w:val="00BD7A12"/>
+    <w:rPr>
+      <w:color w:val="605E5C"/>
+      <w:shd w:val="clear" w:color="auto" w:fill="E1DFDD"/>
+    </w:rPr>
+  </w:style>
 </w:styles>
 </file>
 

</xml_diff>

<commit_message>
Updated my file organization examples
</commit_message>
<xml_diff>
--- a/Files organization - Jonathan.docx
+++ b/Files organization - Jonathan.docx
@@ -104,25 +104,17 @@
         <w:t xml:space="preserve">if </w:t>
       </w:r>
       <w:r>
-        <w:t xml:space="preserve">set up so that the </w:t>
-      </w:r>
-      <w:proofErr w:type="spellStart"/>
-      <w:r>
-        <w:t>WeeklyCalendar</w:t>
-      </w:r>
-      <w:proofErr w:type="spellEnd"/>
-      <w:r>
-        <w:t xml:space="preserve"> folder is where the working files are for the project.</w:t>
+        <w:t>set up so that the WeeklyCalendar folder is where the working files are for the project.</w:t>
       </w:r>
     </w:p>
     <w:p/>
     <w:p>
       <w:r>
         <w:drawing>
-          <wp:inline distT="0" distB="0" distL="0" distR="0" wp14:anchorId="68EAED3A" wp14:editId="53EFB4CB">
-            <wp:extent cx="5943600" cy="2877185"/>
-            <wp:effectExtent l="0" t="0" r="0" b="0"/>
-            <wp:docPr id="1666999171" name="Picture 1"/>
+          <wp:inline distT="0" distB="0" distL="0" distR="0" wp14:anchorId="0061EC1A" wp14:editId="30D0AFB7">
+            <wp:extent cx="5200650" cy="2700338"/>
+            <wp:effectExtent l="0" t="0" r="0" b="5080"/>
+            <wp:docPr id="965651807" name="Picture 1"/>
             <wp:cNvGraphicFramePr>
               <a:graphicFrameLocks xmlns:a="http://schemas.openxmlformats.org/drawingml/2006/main" noChangeAspect="1"/>
             </wp:cNvGraphicFramePr>
@@ -130,7 +122,7 @@
               <a:graphicData uri="http://schemas.openxmlformats.org/drawingml/2006/picture">
                 <pic:pic xmlns:pic="http://schemas.openxmlformats.org/drawingml/2006/picture">
                   <pic:nvPicPr>
-                    <pic:cNvPr id="1666999171" name=""/>
+                    <pic:cNvPr id="965651807" name=""/>
                     <pic:cNvPicPr/>
                   </pic:nvPicPr>
                   <pic:blipFill>
@@ -142,7 +134,7 @@
                   <pic:spPr>
                     <a:xfrm>
                       <a:off x="0" y="0"/>
-                      <a:ext cx="5943600" cy="2877185"/>
+                      <a:ext cx="5204834" cy="2702510"/>
                     </a:xfrm>
                     <a:prstGeom prst="rect">
                       <a:avLst/>

</xml_diff>